<commit_message>
- Added ability to transform selected instance(s) using the scroll wheel - Changed default font on windows to make text more readable - Fixed spelling mistake in Variable Tab button - Fixed spelling mistake in README file - Updated docs to reflect the above changes where required
</commit_message>
<xml_diff>
--- a/Docs/User Guide/User Guide - L-System_Visualizer.docx
+++ b/Docs/User Guide/User Guide - L-System_Visualizer.docx
@@ -226,7 +226,21 @@
           <w:b/>
           <w:sz w:val="28"/>
         </w:rPr>
-        <w:t>May 19, 2020</w:t>
+        <w:t xml:space="preserve">May </w:t>
+      </w:r>
+      <w:r>
+        <w:rPr>
+          <w:b/>
+          <w:sz w:val="28"/>
+        </w:rPr>
+        <w:t>27</w:t>
+      </w:r>
+      <w:r>
+        <w:rPr>
+          <w:b/>
+          <w:sz w:val="28"/>
+        </w:rPr>
+        <w:t>, 2020</w:t>
       </w:r>
     </w:p>
     <w:p/>
@@ -282,7 +296,7 @@
           <w:r>
             <w:fldChar w:fldCharType="separate"/>
           </w:r>
-          <w:hyperlink w:anchor="_Toc40804554" w:history="1">
+          <w:hyperlink w:anchor="_Toc41504642" w:history="1">
             <w:r>
               <w:rPr>
                 <w:rStyle w:val="Hyperlink"/>
@@ -309,7 +323,7 @@
                 <w:noProof/>
                 <w:webHidden/>
               </w:rPr>
-              <w:instrText xml:space="preserve"> PAGEREF _Toc40804554 \h </w:instrText>
+              <w:instrText xml:space="preserve"> PAGEREF _Toc41504642 \h </w:instrText>
             </w:r>
             <w:r>
               <w:rPr>
@@ -352,7 +366,7 @@
               <w:lang w:eastAsia="en-CA"/>
             </w:rPr>
           </w:pPr>
-          <w:hyperlink w:anchor="_Toc40804555" w:history="1">
+          <w:hyperlink w:anchor="_Toc41504643" w:history="1">
             <w:r>
               <w:rPr>
                 <w:rStyle w:val="Hyperlink"/>
@@ -379,7 +393,7 @@
                 <w:noProof/>
                 <w:webHidden/>
               </w:rPr>
-              <w:instrText xml:space="preserve"> PAGEREF _Toc40804555 \h </w:instrText>
+              <w:instrText xml:space="preserve"> PAGEREF _Toc41504643 \h </w:instrText>
             </w:r>
             <w:r>
               <w:rPr>
@@ -422,7 +436,7 @@
               <w:lang w:eastAsia="en-CA"/>
             </w:rPr>
           </w:pPr>
-          <w:hyperlink w:anchor="_Toc40804556" w:history="1">
+          <w:hyperlink w:anchor="_Toc41504644" w:history="1">
             <w:r>
               <w:rPr>
                 <w:rStyle w:val="Hyperlink"/>
@@ -449,7 +463,7 @@
                 <w:noProof/>
                 <w:webHidden/>
               </w:rPr>
-              <w:instrText xml:space="preserve"> PAGEREF _Toc40804556 \h </w:instrText>
+              <w:instrText xml:space="preserve"> PAGEREF _Toc41504644 \h </w:instrText>
             </w:r>
             <w:r>
               <w:rPr>
@@ -492,7 +506,7 @@
               <w:lang w:eastAsia="en-CA"/>
             </w:rPr>
           </w:pPr>
-          <w:hyperlink w:anchor="_Toc40804557" w:history="1">
+          <w:hyperlink w:anchor="_Toc41504645" w:history="1">
             <w:r>
               <w:rPr>
                 <w:rStyle w:val="Hyperlink"/>
@@ -519,7 +533,7 @@
                 <w:noProof/>
                 <w:webHidden/>
               </w:rPr>
-              <w:instrText xml:space="preserve"> PAGEREF _Toc40804557 \h </w:instrText>
+              <w:instrText xml:space="preserve"> PAGEREF _Toc41504645 \h </w:instrText>
             </w:r>
             <w:r>
               <w:rPr>
@@ -562,7 +576,7 @@
               <w:lang w:eastAsia="en-CA"/>
             </w:rPr>
           </w:pPr>
-          <w:hyperlink w:anchor="_Toc40804558" w:history="1">
+          <w:hyperlink w:anchor="_Toc41504646" w:history="1">
             <w:r>
               <w:rPr>
                 <w:rStyle w:val="Hyperlink"/>
@@ -589,7 +603,7 @@
                 <w:noProof/>
                 <w:webHidden/>
               </w:rPr>
-              <w:instrText xml:space="preserve"> PAGEREF _Toc40804558 \h </w:instrText>
+              <w:instrText xml:space="preserve"> PAGEREF _Toc41504646 \h </w:instrText>
             </w:r>
             <w:r>
               <w:rPr>
@@ -632,7 +646,7 @@
               <w:lang w:eastAsia="en-CA"/>
             </w:rPr>
           </w:pPr>
-          <w:hyperlink w:anchor="_Toc40804559" w:history="1">
+          <w:hyperlink w:anchor="_Toc41504647" w:history="1">
             <w:r>
               <w:rPr>
                 <w:rStyle w:val="Hyperlink"/>
@@ -659,7 +673,7 @@
                 <w:noProof/>
                 <w:webHidden/>
               </w:rPr>
-              <w:instrText xml:space="preserve"> PAGEREF _Toc40804559 \h </w:instrText>
+              <w:instrText xml:space="preserve"> PAGEREF _Toc41504647 \h </w:instrText>
             </w:r>
             <w:r>
               <w:rPr>
@@ -702,7 +716,7 @@
               <w:lang w:eastAsia="en-CA"/>
             </w:rPr>
           </w:pPr>
-          <w:hyperlink w:anchor="_Toc40804560" w:history="1">
+          <w:hyperlink w:anchor="_Toc41504648" w:history="1">
             <w:r>
               <w:rPr>
                 <w:rStyle w:val="Hyperlink"/>
@@ -729,7 +743,7 @@
                 <w:noProof/>
                 <w:webHidden/>
               </w:rPr>
-              <w:instrText xml:space="preserve"> PAGEREF _Toc40804560 \h </w:instrText>
+              <w:instrText xml:space="preserve"> PAGEREF _Toc41504648 \h </w:instrText>
             </w:r>
             <w:r>
               <w:rPr>
@@ -772,7 +786,7 @@
               <w:lang w:eastAsia="en-CA"/>
             </w:rPr>
           </w:pPr>
-          <w:hyperlink w:anchor="_Toc40804561" w:history="1">
+          <w:hyperlink w:anchor="_Toc41504649" w:history="1">
             <w:r>
               <w:rPr>
                 <w:rStyle w:val="Hyperlink"/>
@@ -799,7 +813,7 @@
                 <w:noProof/>
                 <w:webHidden/>
               </w:rPr>
-              <w:instrText xml:space="preserve"> PAGEREF _Toc40804561 \h </w:instrText>
+              <w:instrText xml:space="preserve"> PAGEREF _Toc41504649 \h </w:instrText>
             </w:r>
             <w:r>
               <w:rPr>
@@ -842,7 +856,7 @@
               <w:lang w:eastAsia="en-CA"/>
             </w:rPr>
           </w:pPr>
-          <w:hyperlink w:anchor="_Toc40804562" w:history="1">
+          <w:hyperlink w:anchor="_Toc41504650" w:history="1">
             <w:r>
               <w:rPr>
                 <w:rStyle w:val="Hyperlink"/>
@@ -869,7 +883,7 @@
                 <w:noProof/>
                 <w:webHidden/>
               </w:rPr>
-              <w:instrText xml:space="preserve"> PAGEREF _Toc40804562 \h </w:instrText>
+              <w:instrText xml:space="preserve"> PAGEREF _Toc41504650 \h </w:instrText>
             </w:r>
             <w:r>
               <w:rPr>
@@ -912,7 +926,7 @@
               <w:lang w:eastAsia="en-CA"/>
             </w:rPr>
           </w:pPr>
-          <w:hyperlink w:anchor="_Toc40804563" w:history="1">
+          <w:hyperlink w:anchor="_Toc41504651" w:history="1">
             <w:r>
               <w:rPr>
                 <w:rStyle w:val="Hyperlink"/>
@@ -939,7 +953,7 @@
                 <w:noProof/>
                 <w:webHidden/>
               </w:rPr>
-              <w:instrText xml:space="preserve"> PAGEREF _Toc40804563 \h </w:instrText>
+              <w:instrText xml:space="preserve"> PAGEREF _Toc41504651 \h </w:instrText>
             </w:r>
             <w:r>
               <w:rPr>
@@ -982,7 +996,7 @@
               <w:lang w:eastAsia="en-CA"/>
             </w:rPr>
           </w:pPr>
-          <w:hyperlink w:anchor="_Toc40804564" w:history="1">
+          <w:hyperlink w:anchor="_Toc41504652" w:history="1">
             <w:r>
               <w:rPr>
                 <w:rStyle w:val="Hyperlink"/>
@@ -1009,7 +1023,7 @@
                 <w:noProof/>
                 <w:webHidden/>
               </w:rPr>
-              <w:instrText xml:space="preserve"> PAGEREF _Toc40804564 \h </w:instrText>
+              <w:instrText xml:space="preserve"> PAGEREF _Toc41504652 \h </w:instrText>
             </w:r>
             <w:r>
               <w:rPr>
@@ -1052,7 +1066,7 @@
               <w:lang w:eastAsia="en-CA"/>
             </w:rPr>
           </w:pPr>
-          <w:hyperlink w:anchor="_Toc40804565" w:history="1">
+          <w:hyperlink w:anchor="_Toc41504653" w:history="1">
             <w:r>
               <w:rPr>
                 <w:rStyle w:val="Hyperlink"/>
@@ -1079,7 +1093,7 @@
                 <w:noProof/>
                 <w:webHidden/>
               </w:rPr>
-              <w:instrText xml:space="preserve"> PAGEREF _Toc40804565 \h </w:instrText>
+              <w:instrText xml:space="preserve"> PAGEREF _Toc41504653 \h </w:instrText>
             </w:r>
             <w:r>
               <w:rPr>
@@ -1122,7 +1136,7 @@
               <w:lang w:eastAsia="en-CA"/>
             </w:rPr>
           </w:pPr>
-          <w:hyperlink w:anchor="_Toc40804566" w:history="1">
+          <w:hyperlink w:anchor="_Toc41504654" w:history="1">
             <w:r>
               <w:rPr>
                 <w:rStyle w:val="Hyperlink"/>
@@ -1149,7 +1163,7 @@
                 <w:noProof/>
                 <w:webHidden/>
               </w:rPr>
-              <w:instrText xml:space="preserve"> PAGEREF _Toc40804566 \h </w:instrText>
+              <w:instrText xml:space="preserve"> PAGEREF _Toc41504654 \h </w:instrText>
             </w:r>
             <w:r>
               <w:rPr>
@@ -1169,7 +1183,7 @@
                 <w:noProof/>
                 <w:webHidden/>
               </w:rPr>
-              <w:t>9</w:t>
+              <w:t>10</w:t>
             </w:r>
             <w:r>
               <w:rPr>
@@ -1192,7 +1206,7 @@
               <w:lang w:eastAsia="en-CA"/>
             </w:rPr>
           </w:pPr>
-          <w:hyperlink w:anchor="_Toc40804567" w:history="1">
+          <w:hyperlink w:anchor="_Toc41504655" w:history="1">
             <w:r>
               <w:rPr>
                 <w:rStyle w:val="Hyperlink"/>
@@ -1219,7 +1233,7 @@
                 <w:noProof/>
                 <w:webHidden/>
               </w:rPr>
-              <w:instrText xml:space="preserve"> PAGEREF _Toc40804567 \h </w:instrText>
+              <w:instrText xml:space="preserve"> PAGEREF _Toc41504655 \h </w:instrText>
             </w:r>
             <w:r>
               <w:rPr>
@@ -1239,7 +1253,7 @@
                 <w:noProof/>
                 <w:webHidden/>
               </w:rPr>
-              <w:t>10</w:t>
+              <w:t>11</w:t>
             </w:r>
             <w:r>
               <w:rPr>
@@ -1262,7 +1276,7 @@
               <w:lang w:eastAsia="en-CA"/>
             </w:rPr>
           </w:pPr>
-          <w:hyperlink w:anchor="_Toc40804568" w:history="1">
+          <w:hyperlink w:anchor="_Toc41504656" w:history="1">
             <w:r>
               <w:rPr>
                 <w:rStyle w:val="Hyperlink"/>
@@ -1289,7 +1303,7 @@
                 <w:noProof/>
                 <w:webHidden/>
               </w:rPr>
-              <w:instrText xml:space="preserve"> PAGEREF _Toc40804568 \h </w:instrText>
+              <w:instrText xml:space="preserve"> PAGEREF _Toc41504656 \h </w:instrText>
             </w:r>
             <w:r>
               <w:rPr>
@@ -1332,7 +1346,7 @@
               <w:lang w:eastAsia="en-CA"/>
             </w:rPr>
           </w:pPr>
-          <w:hyperlink w:anchor="_Toc40804569" w:history="1">
+          <w:hyperlink w:anchor="_Toc41504657" w:history="1">
             <w:r>
               <w:rPr>
                 <w:rStyle w:val="Hyperlink"/>
@@ -1359,7 +1373,7 @@
                 <w:noProof/>
                 <w:webHidden/>
               </w:rPr>
-              <w:instrText xml:space="preserve"> PAGEREF _Toc40804569 \h </w:instrText>
+              <w:instrText xml:space="preserve"> PAGEREF _Toc41504657 \h </w:instrText>
             </w:r>
             <w:r>
               <w:rPr>
@@ -1379,7 +1393,7 @@
                 <w:noProof/>
                 <w:webHidden/>
               </w:rPr>
-              <w:t>11</w:t>
+              <w:t>12</w:t>
             </w:r>
             <w:r>
               <w:rPr>
@@ -1402,7 +1416,7 @@
               <w:lang w:eastAsia="en-CA"/>
             </w:rPr>
           </w:pPr>
-          <w:hyperlink w:anchor="_Toc40804570" w:history="1">
+          <w:hyperlink w:anchor="_Toc41504658" w:history="1">
             <w:r>
               <w:rPr>
                 <w:rStyle w:val="Hyperlink"/>
@@ -1429,7 +1443,7 @@
                 <w:noProof/>
                 <w:webHidden/>
               </w:rPr>
-              <w:instrText xml:space="preserve"> PAGEREF _Toc40804570 \h </w:instrText>
+              <w:instrText xml:space="preserve"> PAGEREF _Toc41504658 \h </w:instrText>
             </w:r>
             <w:r>
               <w:rPr>
@@ -1449,7 +1463,7 @@
                 <w:noProof/>
                 <w:webHidden/>
               </w:rPr>
-              <w:t>12</w:t>
+              <w:t>13</w:t>
             </w:r>
             <w:r>
               <w:rPr>
@@ -1472,12 +1486,82 @@
               <w:lang w:eastAsia="en-CA"/>
             </w:rPr>
           </w:pPr>
-          <w:hyperlink w:anchor="_Toc40804571" w:history="1">
+          <w:hyperlink w:anchor="_Toc41504659" w:history="1">
             <w:r>
               <w:rPr>
                 <w:rStyle w:val="Hyperlink"/>
                 <w:noProof/>
               </w:rPr>
+              <w:t>Exporting the Current Render</w:t>
+            </w:r>
+            <w:r>
+              <w:rPr>
+                <w:noProof/>
+                <w:webHidden/>
+              </w:rPr>
+              <w:tab/>
+            </w:r>
+            <w:r>
+              <w:rPr>
+                <w:noProof/>
+                <w:webHidden/>
+              </w:rPr>
+              <w:fldChar w:fldCharType="begin"/>
+            </w:r>
+            <w:r>
+              <w:rPr>
+                <w:noProof/>
+                <w:webHidden/>
+              </w:rPr>
+              <w:instrText xml:space="preserve"> PAGEREF _Toc41504659 \h </w:instrText>
+            </w:r>
+            <w:r>
+              <w:rPr>
+                <w:noProof/>
+                <w:webHidden/>
+              </w:rPr>
+            </w:r>
+            <w:r>
+              <w:rPr>
+                <w:noProof/>
+                <w:webHidden/>
+              </w:rPr>
+              <w:fldChar w:fldCharType="separate"/>
+            </w:r>
+            <w:r>
+              <w:rPr>
+                <w:noProof/>
+                <w:webHidden/>
+              </w:rPr>
+              <w:t>14</w:t>
+            </w:r>
+            <w:r>
+              <w:rPr>
+                <w:noProof/>
+                <w:webHidden/>
+              </w:rPr>
+              <w:fldChar w:fldCharType="end"/>
+            </w:r>
+          </w:hyperlink>
+        </w:p>
+        <w:p>
+          <w:pPr>
+            <w:pStyle w:val="TOC2"/>
+            <w:tabs>
+              <w:tab w:val="right" w:leader="dot" w:pos="9350"/>
+            </w:tabs>
+            <w:rPr>
+              <w:rFonts w:eastAsiaTheme="minorEastAsia"/>
+              <w:noProof/>
+              <w:lang w:eastAsia="en-CA"/>
+            </w:rPr>
+          </w:pPr>
+          <w:hyperlink w:anchor="_Toc41504660" w:history="1">
+            <w:r>
+              <w:rPr>
+                <w:rStyle w:val="Hyperlink"/>
+                <w:noProof/>
+              </w:rPr>
               <w:t>Open / Saving the Project</w:t>
             </w:r>
             <w:r>
@@ -1499,7 +1583,7 @@
                 <w:noProof/>
                 <w:webHidden/>
               </w:rPr>
-              <w:instrText xml:space="preserve"> PAGEREF _Toc40804571 \h </w:instrText>
+              <w:instrText xml:space="preserve"> PAGEREF _Toc41504660 \h </w:instrText>
             </w:r>
             <w:r>
               <w:rPr>
@@ -1519,7 +1603,7 @@
                 <w:noProof/>
                 <w:webHidden/>
               </w:rPr>
-              <w:t>13</w:t>
+              <w:t>15</w:t>
             </w:r>
             <w:r>
               <w:rPr>
@@ -1550,29 +1634,20 @@
     <w:p/>
     <w:p/>
     <w:p/>
-    <w:p/>
+    <w:p>
+      <w:bookmarkStart w:id="0" w:name="_GoBack"/>
+      <w:bookmarkEnd w:id="0"/>
+    </w:p>
     <w:p>
       <w:pPr>
         <w:pStyle w:val="Heading1"/>
-        <w:rPr>
-          <w:rFonts w:asciiTheme="minorHAnsi" w:eastAsiaTheme="minorHAnsi" w:hAnsiTheme="minorHAnsi" w:cstheme="minorBidi"/>
-          <w:color w:val="auto"/>
-          <w:sz w:val="22"/>
-          <w:szCs w:val="22"/>
-        </w:rPr>
-      </w:pPr>
-    </w:p>
-    <w:p/>
-    <w:p>
-      <w:pPr>
-        <w:pStyle w:val="Heading1"/>
-      </w:pPr>
-      <w:bookmarkStart w:id="0" w:name="_Toc40804554"/>
+      </w:pPr>
+      <w:bookmarkStart w:id="1" w:name="_Toc41504642"/>
       <w:r>
         <w:lastRenderedPageBreak/>
         <w:t>Introduction</w:t>
       </w:r>
-      <w:bookmarkEnd w:id="0"/>
+      <w:bookmarkEnd w:id="1"/>
     </w:p>
     <w:p/>
     <w:p>
@@ -1582,11 +1657,11 @@
       <w:r>
         <w:tab/>
       </w:r>
-      <w:bookmarkStart w:id="1" w:name="_Toc40804555"/>
+      <w:bookmarkStart w:id="2" w:name="_Toc41504643"/>
       <w:r>
         <w:t>What is an L-System?</w:t>
       </w:r>
-      <w:bookmarkEnd w:id="1"/>
+      <w:bookmarkEnd w:id="2"/>
     </w:p>
     <w:p>
       <w:pPr>
@@ -1710,11 +1785,11 @@
       <w:r>
         <w:tab/>
       </w:r>
-      <w:bookmarkStart w:id="2" w:name="_Toc40804556"/>
+      <w:bookmarkStart w:id="3" w:name="_Toc41504644"/>
       <w:r>
         <w:t>Why use an L-System?</w:t>
       </w:r>
-      <w:bookmarkEnd w:id="2"/>
+      <w:bookmarkEnd w:id="3"/>
     </w:p>
     <w:p/>
     <w:p>
@@ -1779,12 +1854,12 @@
       <w:pPr>
         <w:pStyle w:val="Heading2"/>
       </w:pPr>
-      <w:bookmarkStart w:id="3" w:name="_Toc40804557"/>
+      <w:bookmarkStart w:id="4" w:name="_Toc41504645"/>
       <w:r>
         <w:lastRenderedPageBreak/>
         <w:t>What is L-System Visualizer?</w:t>
       </w:r>
-      <w:bookmarkEnd w:id="3"/>
+      <w:bookmarkEnd w:id="4"/>
     </w:p>
     <w:p/>
     <w:p>
@@ -1822,11 +1897,11 @@
       <w:r>
         <w:tab/>
       </w:r>
-      <w:bookmarkStart w:id="4" w:name="_Toc40804558"/>
+      <w:bookmarkStart w:id="5" w:name="_Toc41504646"/>
       <w:r>
         <w:t>Features:</w:t>
       </w:r>
-      <w:bookmarkEnd w:id="4"/>
+      <w:bookmarkEnd w:id="5"/>
     </w:p>
     <w:p>
       <w:pPr>
@@ -1965,7 +2040,7 @@
         <w:pStyle w:val="Heading2"/>
         <w:ind w:left="360"/>
       </w:pPr>
-      <w:bookmarkStart w:id="5" w:name="_Toc40804559"/>
+      <w:bookmarkStart w:id="6" w:name="_Toc41504647"/>
       <w:r>
         <w:t>How</w:t>
       </w:r>
@@ -1975,7 +2050,7 @@
       <w:r>
         <w:t xml:space="preserve"> It Works?</w:t>
       </w:r>
-      <w:bookmarkEnd w:id="5"/>
+      <w:bookmarkEnd w:id="6"/>
     </w:p>
     <w:p/>
     <w:p>
@@ -2994,12 +3069,12 @@
       <w:pPr>
         <w:pStyle w:val="Heading1"/>
       </w:pPr>
-      <w:bookmarkStart w:id="6" w:name="_Toc40804560"/>
+      <w:bookmarkStart w:id="7" w:name="_Toc41504648"/>
       <w:r>
         <w:lastRenderedPageBreak/>
         <w:t>Using the L-System Visualizer</w:t>
       </w:r>
-      <w:bookmarkEnd w:id="6"/>
+      <w:bookmarkEnd w:id="7"/>
     </w:p>
     <w:p/>
     <w:p>
@@ -3009,11 +3084,11 @@
       <w:r>
         <w:tab/>
       </w:r>
-      <w:bookmarkStart w:id="7" w:name="_Toc40804561"/>
+      <w:bookmarkStart w:id="8" w:name="_Toc41504649"/>
       <w:r>
         <w:t>Program Layout</w:t>
       </w:r>
-      <w:bookmarkEnd w:id="7"/>
+      <w:bookmarkEnd w:id="8"/>
     </w:p>
     <w:p/>
     <w:p>
@@ -3023,32 +3098,24 @@
         </w:rPr>
       </w:pPr>
       <w:r>
-        <w:tab/>
-      </w:r>
-      <w:r>
-        <w:rPr>
-          <w:sz w:val="24"/>
-        </w:rPr>
-        <w:t>Upon launching the program, the following is seen:</w:t>
-      </w:r>
-    </w:p>
-    <w:p>
-      <w:pPr>
-        <w:rPr>
-          <w:sz w:val="24"/>
-        </w:rPr>
-      </w:pPr>
-      <w:r>
         <w:rPr>
           <w:noProof/>
           <w:sz w:val="24"/>
           <w:lang w:eastAsia="en-CA"/>
         </w:rPr>
         <w:drawing>
-          <wp:inline distT="0" distB="0" distL="0" distR="0">
-            <wp:extent cx="5943600" cy="3225800"/>
+          <wp:anchor distT="0" distB="0" distL="114300" distR="114300" simplePos="0" relativeHeight="251666432" behindDoc="0" locked="0" layoutInCell="1" allowOverlap="1" wp14:anchorId="6D305C5E" wp14:editId="7354625B">
+            <wp:simplePos x="0" y="0"/>
+            <wp:positionH relativeFrom="margin">
+              <wp:posOffset>-253788</wp:posOffset>
+            </wp:positionH>
+            <wp:positionV relativeFrom="margin">
+              <wp:posOffset>1261110</wp:posOffset>
+            </wp:positionV>
+            <wp:extent cx="6383655" cy="3468370"/>
             <wp:effectExtent l="0" t="0" r="0" b="0"/>
-            <wp:docPr id="2" name="Picture 2"/>
+            <wp:wrapSquare wrapText="bothSides"/>
+            <wp:docPr id="3" name="Picture 3"/>
             <wp:cNvGraphicFramePr>
               <a:graphicFrameLocks xmlns:a="http://schemas.openxmlformats.org/drawingml/2006/main" noChangeAspect="1"/>
             </wp:cNvGraphicFramePr>
@@ -3056,7 +3123,7 @@
               <a:graphicData uri="http://schemas.openxmlformats.org/drawingml/2006/picture">
                 <pic:pic xmlns:pic="http://schemas.openxmlformats.org/drawingml/2006/picture">
                   <pic:nvPicPr>
-                    <pic:cNvPr id="2" name="overViewModified.png"/>
+                    <pic:cNvPr id="3" name="overview2Modified.png"/>
                     <pic:cNvPicPr/>
                   </pic:nvPicPr>
                   <pic:blipFill>
@@ -3074,7 +3141,7 @@
                   <pic:spPr>
                     <a:xfrm>
                       <a:off x="0" y="0"/>
-                      <a:ext cx="5943600" cy="3225800"/>
+                      <a:ext cx="6383655" cy="3468370"/>
                     </a:xfrm>
                     <a:prstGeom prst="rect">
                       <a:avLst/>
@@ -3083,8 +3150,23 @@
                 </pic:pic>
               </a:graphicData>
             </a:graphic>
-          </wp:inline>
+            <wp14:sizeRelH relativeFrom="margin">
+              <wp14:pctWidth>0</wp14:pctWidth>
+            </wp14:sizeRelH>
+            <wp14:sizeRelV relativeFrom="margin">
+              <wp14:pctHeight>0</wp14:pctHeight>
+            </wp14:sizeRelV>
+          </wp:anchor>
         </w:drawing>
+      </w:r>
+      <w:r>
+        <w:tab/>
+      </w:r>
+      <w:r>
+        <w:rPr>
+          <w:sz w:val="24"/>
+        </w:rPr>
+        <w:t>Upon launching the program, the following is seen:</w:t>
       </w:r>
     </w:p>
     <w:p>
@@ -3330,11 +3412,11 @@
         <w:lastRenderedPageBreak/>
         <w:tab/>
       </w:r>
-      <w:bookmarkStart w:id="8" w:name="_Toc40804562"/>
+      <w:bookmarkStart w:id="9" w:name="_Toc41504650"/>
       <w:r>
         <w:t>Creating a Project</w:t>
       </w:r>
-      <w:bookmarkEnd w:id="8"/>
+      <w:bookmarkEnd w:id="9"/>
     </w:p>
     <w:p/>
     <w:p>
@@ -3457,11 +3539,11 @@
         <w:pStyle w:val="Heading2"/>
         <w:ind w:firstLine="360"/>
       </w:pPr>
-      <w:bookmarkStart w:id="9" w:name="_Toc40804563"/>
+      <w:bookmarkStart w:id="10" w:name="_Toc41504651"/>
       <w:r>
         <w:t>Creating a Script</w:t>
       </w:r>
-      <w:bookmarkEnd w:id="9"/>
+      <w:bookmarkEnd w:id="10"/>
     </w:p>
     <w:p/>
     <w:p>
@@ -3515,11 +3597,11 @@
       <w:pPr>
         <w:pStyle w:val="Heading2"/>
       </w:pPr>
-      <w:bookmarkStart w:id="10" w:name="_Toc40804564"/>
+      <w:bookmarkStart w:id="11" w:name="_Toc41504652"/>
       <w:r>
         <w:t>Adding a Variable</w:t>
       </w:r>
-      <w:bookmarkEnd w:id="10"/>
+      <w:bookmarkEnd w:id="11"/>
     </w:p>
     <w:p/>
     <w:p>
@@ -3762,11 +3844,11 @@
       <w:pPr>
         <w:pStyle w:val="Heading2"/>
       </w:pPr>
-      <w:bookmarkStart w:id="11" w:name="_Toc40804565"/>
+      <w:bookmarkStart w:id="12" w:name="_Toc41504653"/>
       <w:r>
         <w:t>Adding a Constant</w:t>
       </w:r>
-      <w:bookmarkEnd w:id="11"/>
+      <w:bookmarkEnd w:id="12"/>
     </w:p>
     <w:p>
       <w:r>
@@ -4099,11 +4181,11 @@
       <w:r>
         <w:tab/>
       </w:r>
-      <w:bookmarkStart w:id="12" w:name="_Toc40804566"/>
+      <w:bookmarkStart w:id="13" w:name="_Toc41504654"/>
       <w:r>
         <w:t>Adding Rules</w:t>
       </w:r>
-      <w:bookmarkEnd w:id="12"/>
+      <w:bookmarkEnd w:id="13"/>
     </w:p>
     <w:p>
       <w:pPr>
@@ -4408,11 +4490,11 @@
         <w:pStyle w:val="Heading2"/>
         <w:ind w:firstLine="360"/>
       </w:pPr>
-      <w:bookmarkStart w:id="13" w:name="_Toc40804567"/>
+      <w:bookmarkStart w:id="14" w:name="_Toc41504655"/>
       <w:r>
         <w:t>Running a Script</w:t>
       </w:r>
-      <w:bookmarkEnd w:id="13"/>
+      <w:bookmarkEnd w:id="14"/>
     </w:p>
     <w:p/>
     <w:p>
@@ -4627,11 +4709,11 @@
         <w:lastRenderedPageBreak/>
         <w:tab/>
       </w:r>
-      <w:bookmarkStart w:id="14" w:name="_Toc40804568"/>
+      <w:bookmarkStart w:id="15" w:name="_Toc41504656"/>
       <w:r>
         <w:t>Saving Execution Results</w:t>
       </w:r>
-      <w:bookmarkEnd w:id="14"/>
+      <w:bookmarkEnd w:id="15"/>
     </w:p>
     <w:p/>
     <w:p>
@@ -4872,11 +4954,11 @@
       <w:pPr>
         <w:pStyle w:val="Heading2"/>
       </w:pPr>
-      <w:bookmarkStart w:id="15" w:name="_Toc40804569"/>
+      <w:bookmarkStart w:id="16" w:name="_Toc41504657"/>
       <w:r>
         <w:t>Interacting With the Rendered Result</w:t>
       </w:r>
-      <w:bookmarkEnd w:id="15"/>
+      <w:bookmarkEnd w:id="16"/>
     </w:p>
     <w:p/>
     <w:p>
@@ -5093,11 +5175,11 @@
         <w:pStyle w:val="Heading2"/>
         <w:ind w:left="360"/>
       </w:pPr>
-      <w:bookmarkStart w:id="16" w:name="_Toc40804570"/>
+      <w:bookmarkStart w:id="17" w:name="_Toc41504658"/>
       <w:r>
         <w:t>Adding to the Rendered Result</w:t>
       </w:r>
-      <w:bookmarkEnd w:id="16"/>
+      <w:bookmarkEnd w:id="17"/>
     </w:p>
     <w:p/>
     <w:p>
@@ -5256,6 +5338,12 @@
           <w:sz w:val="24"/>
         </w:rPr>
         <w:t xml:space="preserve"> </w:t>
+      </w:r>
+      <w:r>
+        <w:rPr>
+          <w:sz w:val="24"/>
+        </w:rPr>
+        <w:t>The mouse wheel can replace the arrow keys for applying transformations- scroll up for the equivalent right-arrow key action, and scroll down for the equivalent left-arrow key action.</w:t>
       </w:r>
     </w:p>
     <w:p>
@@ -5335,7 +5423,7 @@
               <wp:align>right</wp:align>
             </wp:positionH>
             <wp:positionV relativeFrom="margin">
-              <wp:posOffset>4895850</wp:posOffset>
+              <wp:posOffset>5168900</wp:posOffset>
             </wp:positionV>
             <wp:extent cx="5943600" cy="1195705"/>
             <wp:effectExtent l="0" t="0" r="0" b="4445"/>
@@ -5425,27 +5513,85 @@
     </w:p>
     <w:p>
       <w:pPr>
+        <w:pStyle w:val="Heading2"/>
+      </w:pPr>
+      <w:bookmarkStart w:id="18" w:name="_Toc41504659"/>
+      <w:r>
+        <w:t>Exporting the Current Render</w:t>
+      </w:r>
+      <w:bookmarkEnd w:id="18"/>
+    </w:p>
+    <w:p>
+      <w:pPr>
         <w:jc w:val="center"/>
         <w:rPr>
           <w:b/>
           <w:sz w:val="20"/>
         </w:rPr>
       </w:pPr>
-      <w:bookmarkStart w:id="17" w:name="_GoBack"/>
-      <w:bookmarkEnd w:id="17"/>
+    </w:p>
+    <w:p>
+      <w:pPr>
+        <w:rPr>
+          <w:sz w:val="24"/>
+        </w:rPr>
+      </w:pPr>
+      <w:r>
+        <w:rPr>
+          <w:b/>
+          <w:sz w:val="20"/>
+        </w:rPr>
+        <w:tab/>
+      </w:r>
+      <w:r>
+        <w:rPr>
+          <w:sz w:val="24"/>
+        </w:rPr>
+        <w:t xml:space="preserve">The current render can be exported to a file. </w:t>
+      </w:r>
+      <w:r>
+        <w:rPr>
+          <w:sz w:val="24"/>
+        </w:rPr>
+        <w:t>Click the “Export Current Render</w:t>
+      </w:r>
+      <w:r>
+        <w:rPr>
+          <w:sz w:val="24"/>
+        </w:rPr>
+        <w:t xml:space="preserve">” button right above the render window. A pop-up appear asking where to save the file. The export file can be used to import the render into a different application with the                                             L-System-Visualizer-Importer located at: </w:t>
+      </w:r>
+    </w:p>
+    <w:p>
+      <w:pPr>
+        <w:jc w:val="center"/>
+        <w:rPr>
+          <w:sz w:val="24"/>
+        </w:rPr>
+      </w:pPr>
+      <w:hyperlink r:id="rId14" w:history="1">
+        <w:r>
+          <w:rPr>
+            <w:rStyle w:val="Hyperlink"/>
+            <w:sz w:val="24"/>
+          </w:rPr>
+          <w:t>https://github.com/Binyamin-Brion/L-System-Visualizer-Importer</w:t>
+        </w:r>
+      </w:hyperlink>
     </w:p>
     <w:p>
       <w:pPr>
         <w:pStyle w:val="Heading2"/>
-      </w:pPr>
-      <w:r>
-        <w:tab/>
-      </w:r>
-      <w:bookmarkStart w:id="18" w:name="_Toc40804571"/>
-      <w:r>
+        <w:rPr>
+          <w:sz w:val="24"/>
+        </w:rPr>
+      </w:pPr>
+      <w:bookmarkStart w:id="19" w:name="_Toc41504660"/>
+      <w:r>
+        <w:lastRenderedPageBreak/>
         <w:t>Open / Saving the Project</w:t>
       </w:r>
-      <w:bookmarkEnd w:id="18"/>
+      <w:bookmarkEnd w:id="19"/>
     </w:p>
     <w:p/>
     <w:p>
@@ -5465,11 +5611,6 @@
       <w:r>
         <w:t>is”.</w:t>
       </w:r>
-    </w:p>
-    <w:p>
-      <w:pPr>
-        <w:pStyle w:val="Heading1"/>
-      </w:pPr>
     </w:p>
     <w:sectPr>
       <w:pgSz w:w="12240" w:h="15840"/>
@@ -6873,7 +7014,7 @@
 </file>
 
 <file path=customXml/itemProps1.xml><?xml version="1.0" encoding="utf-8"?>
-<ds:datastoreItem xmlns:ds="http://schemas.openxmlformats.org/officeDocument/2006/customXml" ds:itemID="{C7C64928-0A17-4B60-B7E3-0FD118ADC839}">
+<ds:datastoreItem xmlns:ds="http://schemas.openxmlformats.org/officeDocument/2006/customXml" ds:itemID="{DC222FE0-FE25-4FD7-A8D5-09CE9F8A8554}">
   <ds:schemaRefs>
     <ds:schemaRef ds:uri="http://schemas.openxmlformats.org/officeDocument/2006/bibliography"/>
   </ds:schemaRefs>

</xml_diff>